<commit_message>
Mehrere tasks am selben Tag, nicht fertig
</commit_message>
<xml_diff>
--- a/ToEnder-Dokumentation.docx
+++ b/ToEnder-Dokumentation.docx
@@ -2174,6 +2174,27 @@
                 <w:lang w:val="de-CH"/>
               </w:rPr>
             </w:pPr>
+            <w:r>
+              <w:rPr>
+                <w:lang w:val="de-CH"/>
+              </w:rPr>
+              <w:t>Leere Cards werden in der Monatsansicht dargestellt</w:t>
+            </w:r>
+          </w:p>
+          <w:p>
+            <w:pPr>
+              <w:pStyle w:val="Text"/>
+              <w:ind w:left="0"/>
+              <w:rPr>
+                <w:lang w:val="de-CH"/>
+              </w:rPr>
+            </w:pPr>
+            <w:r>
+              <w:rPr>
+                <w:lang w:val="de-CH"/>
+              </w:rPr>
+              <w:t>-&gt; Mehrere Tasks am selben Tag ?</w:t>
+            </w:r>
           </w:p>
         </w:tc>
         <w:tc>
@@ -2218,6 +2239,12 @@
                 <w:lang w:val="de-CH"/>
               </w:rPr>
             </w:pPr>
+            <w:r>
+              <w:rPr>
+                <w:lang w:val="de-CH"/>
+              </w:rPr>
+              <w:t>21.12.2020</w:t>
+            </w:r>
           </w:p>
         </w:tc>
         <w:tc>
@@ -2232,6 +2259,12 @@
                 <w:lang w:val="de-CH"/>
               </w:rPr>
             </w:pPr>
+            <w:r>
+              <w:rPr>
+                <w:lang w:val="de-CH"/>
+              </w:rPr>
+              <w:t>Mehrere Tasks am selben Tag darstellen mit ID, nicht fertig</w:t>
+            </w:r>
           </w:p>
         </w:tc>
         <w:tc>
@@ -2246,6 +2279,12 @@
                 <w:lang w:val="de-CH"/>
               </w:rPr>
             </w:pPr>
+            <w:r>
+              <w:rPr>
+                <w:lang w:val="de-CH"/>
+              </w:rPr>
+              <w:t>1.5h</w:t>
+            </w:r>
           </w:p>
         </w:tc>
         <w:tc>
@@ -3493,7 +3532,7 @@
       <w:rPr>
         <w:noProof/>
       </w:rPr>
-      <w:t>17.12.2020</w:t>
+      <w:t>21.12.2020</w:t>
     </w:r>
     <w:r>
       <w:fldChar w:fldCharType="end"/>

</xml_diff>

<commit_message>
mehere Tasks in einer Card anzeigen, löschen hinzugefügt, variable renaming
</commit_message>
<xml_diff>
--- a/ToEnder-Dokumentation.docx
+++ b/ToEnder-Dokumentation.docx
@@ -2315,6 +2315,12 @@
                 <w:lang w:val="de-CH"/>
               </w:rPr>
             </w:pPr>
+            <w:r>
+              <w:rPr>
+                <w:lang w:val="de-CH"/>
+              </w:rPr>
+              <w:t>23.12.2020</w:t>
+            </w:r>
           </w:p>
         </w:tc>
         <w:tc>
@@ -2329,6 +2335,42 @@
                 <w:lang w:val="de-CH"/>
               </w:rPr>
             </w:pPr>
+            <w:r>
+              <w:rPr>
+                <w:lang w:val="de-CH"/>
+              </w:rPr>
+              <w:t>Mehrere Tasks am selben Tag darstellen mit ID, Fertig</w:t>
+            </w:r>
+          </w:p>
+          <w:p>
+            <w:pPr>
+              <w:pStyle w:val="Text"/>
+              <w:ind w:left="0"/>
+              <w:rPr>
+                <w:lang w:val="de-CH"/>
+              </w:rPr>
+            </w:pPr>
+            <w:r>
+              <w:rPr>
+                <w:lang w:val="de-CH"/>
+              </w:rPr>
+              <w:t>Löschen eines Task funktioniert.</w:t>
+            </w:r>
+          </w:p>
+          <w:p>
+            <w:pPr>
+              <w:pStyle w:val="Text"/>
+              <w:ind w:left="0"/>
+              <w:rPr>
+                <w:lang w:val="de-CH"/>
+              </w:rPr>
+            </w:pPr>
+            <w:r>
+              <w:rPr>
+                <w:lang w:val="de-CH"/>
+              </w:rPr>
+              <w:t>Umbennenen von Card / Cards zu task / tasks</w:t>
+            </w:r>
           </w:p>
         </w:tc>
         <w:tc>
@@ -2343,6 +2385,12 @@
                 <w:lang w:val="de-CH"/>
               </w:rPr>
             </w:pPr>
+            <w:r>
+              <w:rPr>
+                <w:lang w:val="de-CH"/>
+              </w:rPr>
+              <w:t>1.5h</w:t>
+            </w:r>
           </w:p>
         </w:tc>
         <w:tc>
@@ -3532,7 +3580,7 @@
       <w:rPr>
         <w:noProof/>
       </w:rPr>
-      <w:t>21.12.2020</w:t>
+      <w:t>23.12.2020</w:t>
     </w:r>
     <w:r>
       <w:fldChar w:fldCharType="end"/>

</xml_diff>

<commit_message>
Editieren der Todo's hinzugefügt
</commit_message>
<xml_diff>
--- a/ToEnder-Dokumentation.docx
+++ b/ToEnder-Dokumentation.docx
@@ -2408,6 +2408,194 @@
           </w:p>
         </w:tc>
       </w:tr>
+      <w:tr>
+        <w:tc>
+          <w:tcPr>
+            <w:tcW w:w="2145" w:type="dxa"/>
+          </w:tcPr>
+          <w:p>
+            <w:pPr>
+              <w:pStyle w:val="Text"/>
+              <w:ind w:left="0"/>
+              <w:rPr>
+                <w:lang w:val="de-CH"/>
+              </w:rPr>
+            </w:pPr>
+            <w:r>
+              <w:rPr>
+                <w:lang w:val="de-CH"/>
+              </w:rPr>
+              <w:t>26.12.2020</w:t>
+            </w:r>
+          </w:p>
+        </w:tc>
+        <w:tc>
+          <w:tcPr>
+            <w:tcW w:w="5250" w:type="dxa"/>
+          </w:tcPr>
+          <w:p>
+            <w:pPr>
+              <w:pStyle w:val="Text"/>
+              <w:ind w:left="0"/>
+              <w:rPr>
+                <w:lang w:val="de-CH"/>
+              </w:rPr>
+            </w:pPr>
+            <w:r>
+              <w:rPr>
+                <w:lang w:val="de-CH"/>
+              </w:rPr>
+              <w:t>Edit</w:t>
+            </w:r>
+            <w:r>
+              <w:rPr>
+                <w:lang w:val="de-CH"/>
+              </w:rPr>
+              <w:t>ieren</w:t>
+            </w:r>
+            <w:r>
+              <w:rPr>
+                <w:lang w:val="de-CH"/>
+              </w:rPr>
+              <w:t xml:space="preserve"> </w:t>
+            </w:r>
+            <w:r>
+              <w:rPr>
+                <w:lang w:val="de-CH"/>
+              </w:rPr>
+              <w:t>F</w:t>
+            </w:r>
+            <w:r>
+              <w:rPr>
+                <w:lang w:val="de-CH"/>
+              </w:rPr>
+              <w:t>unktion angefangen</w:t>
+            </w:r>
+          </w:p>
+        </w:tc>
+        <w:tc>
+          <w:tcPr>
+            <w:tcW w:w="992" w:type="dxa"/>
+          </w:tcPr>
+          <w:p>
+            <w:pPr>
+              <w:pStyle w:val="Text"/>
+              <w:ind w:left="0"/>
+              <w:rPr>
+                <w:lang w:val="de-CH"/>
+              </w:rPr>
+            </w:pPr>
+            <w:r>
+              <w:rPr>
+                <w:lang w:val="de-CH"/>
+              </w:rPr>
+              <w:t>45min</w:t>
+            </w:r>
+          </w:p>
+        </w:tc>
+        <w:tc>
+          <w:tcPr>
+            <w:tcW w:w="616" w:type="dxa"/>
+          </w:tcPr>
+          <w:p>
+            <w:pPr>
+              <w:pStyle w:val="Text"/>
+              <w:ind w:left="0"/>
+              <w:rPr>
+                <w:lang w:val="de-CH"/>
+              </w:rPr>
+            </w:pPr>
+          </w:p>
+        </w:tc>
+      </w:tr>
+      <w:tr>
+        <w:tc>
+          <w:tcPr>
+            <w:tcW w:w="2145" w:type="dxa"/>
+          </w:tcPr>
+          <w:p>
+            <w:pPr>
+              <w:pStyle w:val="Text"/>
+              <w:ind w:left="0"/>
+              <w:rPr>
+                <w:lang w:val="de-CH"/>
+              </w:rPr>
+            </w:pPr>
+            <w:r>
+              <w:rPr>
+                <w:lang w:val="de-CH"/>
+              </w:rPr>
+              <w:t>01.01.2021</w:t>
+            </w:r>
+          </w:p>
+        </w:tc>
+        <w:tc>
+          <w:tcPr>
+            <w:tcW w:w="5250" w:type="dxa"/>
+          </w:tcPr>
+          <w:p>
+            <w:pPr>
+              <w:pStyle w:val="Text"/>
+              <w:ind w:left="0"/>
+              <w:rPr>
+                <w:lang w:val="de-CH"/>
+              </w:rPr>
+            </w:pPr>
+            <w:r>
+              <w:rPr>
+                <w:lang w:val="de-CH"/>
+              </w:rPr>
+              <w:t>Editieren</w:t>
+            </w:r>
+            <w:r>
+              <w:rPr>
+                <w:lang w:val="de-CH"/>
+              </w:rPr>
+              <w:t xml:space="preserve"> Funktion</w:t>
+            </w:r>
+            <w:r>
+              <w:rPr>
+                <w:lang w:val="de-CH"/>
+              </w:rPr>
+              <w:t xml:space="preserve"> beendet</w:t>
+            </w:r>
+          </w:p>
+        </w:tc>
+        <w:tc>
+          <w:tcPr>
+            <w:tcW w:w="992" w:type="dxa"/>
+          </w:tcPr>
+          <w:p>
+            <w:pPr>
+              <w:pStyle w:val="Text"/>
+              <w:ind w:left="0"/>
+              <w:rPr>
+                <w:lang w:val="de-CH"/>
+              </w:rPr>
+            </w:pPr>
+            <w:r>
+              <w:rPr>
+                <w:lang w:val="de-CH"/>
+              </w:rPr>
+              <w:t>4h</w:t>
+            </w:r>
+          </w:p>
+        </w:tc>
+        <w:tc>
+          <w:tcPr>
+            <w:tcW w:w="616" w:type="dxa"/>
+          </w:tcPr>
+          <w:p>
+            <w:pPr>
+              <w:pStyle w:val="Text"/>
+              <w:ind w:left="0"/>
+              <w:rPr>
+                <w:lang w:val="de-CH"/>
+              </w:rPr>
+            </w:pPr>
+          </w:p>
+        </w:tc>
+      </w:tr>
     </w:tbl>
     <w:p>
       <w:pPr>
@@ -3580,7 +3768,7 @@
       <w:rPr>
         <w:noProof/>
       </w:rPr>
-      <w:t>23.12.2020</w:t>
+      <w:t>01.01.2021</w:t>
     </w:r>
     <w:r>
       <w:fldChar w:fldCharType="end"/>

</xml_diff>